<commit_message>
Update Documents/Gestion de Projet/Compte Rendu.docx
</commit_message>
<xml_diff>
--- a/Documents/Gestion de Projet/Compte Rendu.docx
+++ b/Documents/Gestion de Projet/Compte Rendu.docx
@@ -1227,8 +1227,6 @@
         </w:rPr>
         <w:br w:type="page"/>
       </w:r>
-      <w:bookmarkStart w:id="0" w:name="_GoBack"/>
-      <w:bookmarkEnd w:id="0"/>
     </w:p>
     <w:p>
       <w:pPr>
@@ -1446,20 +1444,30 @@
         <w:jc w:val="center"/>
         <w:rPr>
           <w:rFonts w:ascii="Calibri" w:hAnsi="Calibri" w:cs="Calibri"/>
-          <w:sz w:val="24"/>
+          <w:sz w:val="32"/>
           <w:szCs w:val="24"/>
         </w:rPr>
       </w:pPr>
-      <w:bookmarkStart w:id="1" w:name="_Toc529954311"/>
       <w:r>
         <w:rPr>
-          <w:sz w:val="28"/>
+          <w:rFonts w:ascii="Calibri" w:hAnsi="Calibri" w:cs="Calibri"/>
+          <w:sz w:val="32"/>
+          <w:szCs w:val="24"/>
         </w:rPr>
         <w:lastRenderedPageBreak/>
-        <w:t>Contenu du document</w:t>
+        <w:t>Présentation du proje</w:t>
       </w:r>
-      <w:bookmarkEnd w:id="1"/>
+      <w:r>
+        <w:rPr>
+          <w:rFonts w:ascii="Calibri" w:hAnsi="Calibri" w:cs="Calibri"/>
+          <w:sz w:val="32"/>
+          <w:szCs w:val="24"/>
+        </w:rPr>
+        <w:t>t</w:t>
+      </w:r>
     </w:p>
+    <w:p/>
+    <w:p/>
     <w:p>
       <w:pPr>
         <w:autoSpaceDE w:val="0"/>
@@ -1472,6 +1480,8 @@
           <w:szCs w:val="24"/>
         </w:rPr>
       </w:pPr>
+      <w:bookmarkStart w:id="0" w:name="_GoBack"/>
+      <w:bookmarkEnd w:id="0"/>
     </w:p>
     <w:sectPr>
       <w:headerReference w:type="default" r:id="rId8"/>
@@ -3059,7 +3069,7 @@
 </file>
 
 <file path=customXml/itemProps1.xml><?xml version="1.0" encoding="utf-8"?>
-<ds:datastoreItem xmlns:ds="http://schemas.openxmlformats.org/officeDocument/2006/customXml" ds:itemID="{A4CE209F-A056-4246-96D5-FA61EF39BAF0}">
+<ds:datastoreItem xmlns:ds="http://schemas.openxmlformats.org/officeDocument/2006/customXml" ds:itemID="{7337B716-1342-4344-94C3-22E1DE422012}">
   <ds:schemaRefs>
     <ds:schemaRef ds:uri="http://schemas.openxmlformats.org/officeDocument/2006/bibliography"/>
   </ds:schemaRefs>

</xml_diff>